<commit_message>
LR assumptions all checked
</commit_message>
<xml_diff>
--- a/Regression/REGRESSION_CourseProject_WojciechGolebiowski.docx
+++ b/Regression/REGRESSION_CourseProject_WojciechGolebiowski.docx
@@ -193,7 +193,21 @@
         <w:rPr>
           <w:color w:val="1F1F1F"/>
         </w:rPr>
-        <w:t>A main objective of this analysis is to predict selling price of the car given some attributes (criterias). This work will focus mostly on predictive aspect of modelling though I will also check which coefficients are relatively the largest. This will give additional information to the analysis – it will reveal the most influential attributes</w:t>
+        <w:t>A main objective of this analysis is to predict selling price of the car given some attributes (</w:t>
+      </w:r>
+      <w:proofErr w:type="spellStart"/>
+      <w:r>
+        <w:rPr>
+          <w:color w:val="1F1F1F"/>
+        </w:rPr>
+        <w:t>criterias</w:t>
+      </w:r>
+      <w:proofErr w:type="spellEnd"/>
+      <w:r>
+        <w:rPr>
+          <w:color w:val="1F1F1F"/>
+        </w:rPr>
+        <w:t>). This work will focus mostly on predictive aspect of modelling though I will also check which coefficients are relatively the largest. This will give additional information to the analysis – it will reveal the most influential attributes</w:t>
       </w:r>
       <w:r>
         <w:rPr>
@@ -649,24 +663,14 @@
       <w:r>
         <w:t xml:space="preserve">Figure </w:t>
       </w:r>
-      <w:r>
-        <w:fldChar w:fldCharType="begin"/>
-      </w:r>
-      <w:r>
-        <w:instrText xml:space="preserve"> SEQ Figure \* ARABIC </w:instrText>
-      </w:r>
-      <w:r>
-        <w:fldChar w:fldCharType="separate"/>
-      </w:r>
-      <w:r>
-        <w:rPr>
-          <w:noProof/>
-        </w:rPr>
-        <w:t>1</w:t>
-      </w:r>
-      <w:r>
-        <w:fldChar w:fldCharType="end"/>
-      </w:r>
+      <w:fldSimple w:instr=" SEQ Figure \* ARABIC ">
+        <w:r>
+          <w:rPr>
+            <w:noProof/>
+          </w:rPr>
+          <w:t>1</w:t>
+        </w:r>
+      </w:fldSimple>
       <w:r>
         <w:t>. Main statistics for numerical variables</w:t>
       </w:r>
@@ -725,24 +729,14 @@
       <w:r>
         <w:t xml:space="preserve">Figure </w:t>
       </w:r>
-      <w:r>
-        <w:fldChar w:fldCharType="begin"/>
-      </w:r>
-      <w:r>
-        <w:instrText xml:space="preserve"> SEQ Figure \* ARABIC </w:instrText>
-      </w:r>
-      <w:r>
-        <w:fldChar w:fldCharType="separate"/>
-      </w:r>
-      <w:r>
-        <w:rPr>
-          <w:noProof/>
-        </w:rPr>
-        <w:t>2</w:t>
-      </w:r>
-      <w:r>
-        <w:fldChar w:fldCharType="end"/>
-      </w:r>
+      <w:fldSimple w:instr=" SEQ Figure \* ARABIC ">
+        <w:r>
+          <w:rPr>
+            <w:noProof/>
+          </w:rPr>
+          <w:t>2</w:t>
+        </w:r>
+      </w:fldSimple>
       <w:r>
         <w:t>. Main statistics for categorical variables</w:t>
       </w:r>
@@ -963,8 +957,16 @@
         <w:rPr>
           <w:color w:val="1F1F1F"/>
         </w:rPr>
-        <w:t>esting the assumptions for Linear Reegression</w:t>
-      </w:r>
+        <w:t xml:space="preserve">esting the assumptions for Linear </w:t>
+      </w:r>
+      <w:proofErr w:type="spellStart"/>
+      <w:r>
+        <w:rPr>
+          <w:color w:val="1F1F1F"/>
+        </w:rPr>
+        <w:t>Reegression</w:t>
+      </w:r>
+      <w:proofErr w:type="spellEnd"/>
     </w:p>
     <w:p>
       <w:pPr>
@@ -1092,27 +1094,14 @@
       <w:r>
         <w:t xml:space="preserve">Figure </w:t>
       </w:r>
-      <w:r>
-        <w:fldChar w:fldCharType="begin"/>
-      </w:r>
-      <w:r>
-        <w:instrText xml:space="preserve"> SEQ Figure \* ARABIC </w:instrText>
-      </w:r>
-      <w:r>
-        <w:fldChar w:fldCharType="separate"/>
-      </w:r>
-      <w:r>
-        <w:rPr>
-          <w:noProof/>
-        </w:rPr>
-        <w:t>3</w:t>
-      </w:r>
-      <w:r>
-        <w:rPr>
-          <w:noProof/>
-        </w:rPr>
-        <w:fldChar w:fldCharType="end"/>
-      </w:r>
+      <w:fldSimple w:instr=" SEQ Figure \* ARABIC ">
+        <w:r>
+          <w:rPr>
+            <w:noProof/>
+          </w:rPr>
+          <w:t>3</w:t>
+        </w:r>
+      </w:fldSimple>
       <w:r>
         <w:t>. Duplicated entries</w:t>
       </w:r>
@@ -1230,24 +1219,14 @@
       <w:r>
         <w:t xml:space="preserve">Figure </w:t>
       </w:r>
-      <w:r>
-        <w:fldChar w:fldCharType="begin"/>
-      </w:r>
-      <w:r>
-        <w:instrText xml:space="preserve"> SEQ Figure \* ARABIC </w:instrText>
-      </w:r>
-      <w:r>
-        <w:fldChar w:fldCharType="separate"/>
-      </w:r>
-      <w:r>
-        <w:rPr>
-          <w:noProof/>
-        </w:rPr>
-        <w:t>4</w:t>
-      </w:r>
-      <w:r>
-        <w:fldChar w:fldCharType="end"/>
-      </w:r>
+      <w:fldSimple w:instr=" SEQ Figure \* ARABIC ">
+        <w:r>
+          <w:rPr>
+            <w:noProof/>
+          </w:rPr>
+          <w:t>4</w:t>
+        </w:r>
+      </w:fldSimple>
       <w:r>
         <w:t>. Owner parameter after transformation</w:t>
       </w:r>
@@ -1306,24 +1285,14 @@
       <w:r>
         <w:t xml:space="preserve">Figure </w:t>
       </w:r>
-      <w:r>
-        <w:fldChar w:fldCharType="begin"/>
-      </w:r>
-      <w:r>
-        <w:instrText xml:space="preserve"> SEQ Figure \* ARABIC </w:instrText>
-      </w:r>
-      <w:r>
-        <w:fldChar w:fldCharType="separate"/>
-      </w:r>
-      <w:r>
-        <w:rPr>
-          <w:noProof/>
-        </w:rPr>
-        <w:t>5</w:t>
-      </w:r>
-      <w:r>
-        <w:fldChar w:fldCharType="end"/>
-      </w:r>
+      <w:fldSimple w:instr=" SEQ Figure \* ARABIC ">
+        <w:r>
+          <w:rPr>
+            <w:noProof/>
+          </w:rPr>
+          <w:t>5</w:t>
+        </w:r>
+      </w:fldSimple>
       <w:r>
         <w:t>. Name parameter after transformation</w:t>
       </w:r>
@@ -1472,27 +1441,14 @@
       <w:r>
         <w:t xml:space="preserve">Figure </w:t>
       </w:r>
-      <w:r>
-        <w:fldChar w:fldCharType="begin"/>
-      </w:r>
-      <w:r>
-        <w:instrText xml:space="preserve"> SEQ Figure \* ARABIC </w:instrText>
-      </w:r>
-      <w:r>
-        <w:fldChar w:fldCharType="separate"/>
-      </w:r>
-      <w:r>
-        <w:rPr>
-          <w:noProof/>
-        </w:rPr>
-        <w:t>6</w:t>
-      </w:r>
-      <w:r>
-        <w:rPr>
-          <w:noProof/>
-        </w:rPr>
-        <w:fldChar w:fldCharType="end"/>
-      </w:r>
+      <w:fldSimple w:instr=" SEQ Figure \* ARABIC ">
+        <w:r>
+          <w:rPr>
+            <w:noProof/>
+          </w:rPr>
+          <w:t>6</w:t>
+        </w:r>
+      </w:fldSimple>
       <w:r>
         <w:t>. Missing values in variables</w:t>
       </w:r>
@@ -1636,27 +1592,14 @@
       <w:r>
         <w:t xml:space="preserve">Figure </w:t>
       </w:r>
-      <w:r>
-        <w:fldChar w:fldCharType="begin"/>
-      </w:r>
-      <w:r>
-        <w:instrText xml:space="preserve"> SEQ Figure \* ARABIC </w:instrText>
-      </w:r>
-      <w:r>
-        <w:fldChar w:fldCharType="separate"/>
-      </w:r>
-      <w:r>
-        <w:rPr>
-          <w:noProof/>
-        </w:rPr>
-        <w:t>7</w:t>
-      </w:r>
-      <w:r>
-        <w:rPr>
-          <w:noProof/>
-        </w:rPr>
-        <w:fldChar w:fldCharType="end"/>
-      </w:r>
+      <w:fldSimple w:instr=" SEQ Figure \* ARABIC ">
+        <w:r>
+          <w:rPr>
+            <w:noProof/>
+          </w:rPr>
+          <w:t>7</w:t>
+        </w:r>
+      </w:fldSimple>
       <w:r>
         <w:t xml:space="preserve">. Boxplot for </w:t>
       </w:r>
@@ -1786,27 +1729,14 @@
       <w:r>
         <w:t xml:space="preserve">Figure </w:t>
       </w:r>
-      <w:r>
-        <w:fldChar w:fldCharType="begin"/>
-      </w:r>
-      <w:r>
-        <w:instrText xml:space="preserve"> SEQ Figure \* ARABIC </w:instrText>
-      </w:r>
-      <w:r>
-        <w:fldChar w:fldCharType="separate"/>
-      </w:r>
-      <w:r>
-        <w:rPr>
-          <w:noProof/>
-        </w:rPr>
-        <w:t>8</w:t>
-      </w:r>
-      <w:r>
-        <w:rPr>
-          <w:noProof/>
-        </w:rPr>
-        <w:fldChar w:fldCharType="end"/>
-      </w:r>
+      <w:fldSimple w:instr=" SEQ Figure \* ARABIC ">
+        <w:r>
+          <w:rPr>
+            <w:noProof/>
+          </w:rPr>
+          <w:t>8</w:t>
+        </w:r>
+      </w:fldSimple>
       <w:r>
         <w:t xml:space="preserve">. Boxplot for </w:t>
       </w:r>
@@ -1980,27 +1910,14 @@
       <w:r>
         <w:t xml:space="preserve">Figure </w:t>
       </w:r>
-      <w:r>
-        <w:fldChar w:fldCharType="begin"/>
-      </w:r>
-      <w:r>
-        <w:instrText xml:space="preserve"> SEQ Figure \* ARABIC </w:instrText>
-      </w:r>
-      <w:r>
-        <w:fldChar w:fldCharType="separate"/>
-      </w:r>
-      <w:r>
-        <w:rPr>
-          <w:noProof/>
-        </w:rPr>
-        <w:t>9</w:t>
-      </w:r>
-      <w:r>
-        <w:rPr>
-          <w:noProof/>
-        </w:rPr>
-        <w:fldChar w:fldCharType="end"/>
-      </w:r>
+      <w:fldSimple w:instr=" SEQ Figure \* ARABIC ">
+        <w:r>
+          <w:rPr>
+            <w:noProof/>
+          </w:rPr>
+          <w:t>9</w:t>
+        </w:r>
+      </w:fldSimple>
       <w:r>
         <w:t xml:space="preserve">. Boxplot </w:t>
       </w:r>
@@ -2146,6 +2063,9 @@
         <w:jc w:val="center"/>
       </w:pPr>
       <w:r>
+        <w:rPr>
+          <w:noProof/>
+        </w:rPr>
         <w:lastRenderedPageBreak/>
         <w:drawing>
           <wp:inline distT="0" distB="0" distL="0" distR="0" wp14:anchorId="6FA8EFCC" wp14:editId="3F04556D">
@@ -2192,24 +2112,14 @@
       <w:r>
         <w:t xml:space="preserve">Figure </w:t>
       </w:r>
-      <w:r>
-        <w:fldChar w:fldCharType="begin"/>
-      </w:r>
-      <w:r>
-        <w:instrText xml:space="preserve"> SEQ Figure \* ARABIC </w:instrText>
-      </w:r>
-      <w:r>
-        <w:fldChar w:fldCharType="separate"/>
-      </w:r>
-      <w:r>
-        <w:rPr>
-          <w:noProof/>
-        </w:rPr>
-        <w:t>10</w:t>
-      </w:r>
-      <w:r>
-        <w:fldChar w:fldCharType="end"/>
-      </w:r>
+      <w:fldSimple w:instr=" SEQ Figure \* ARABIC ">
+        <w:r>
+          <w:rPr>
+            <w:noProof/>
+          </w:rPr>
+          <w:t>10</w:t>
+        </w:r>
+      </w:fldSimple>
       <w:r>
         <w:t>. Histogram for selling price variable</w:t>
       </w:r>
@@ -2221,6 +2131,9 @@
         <w:jc w:val="center"/>
       </w:pPr>
       <w:r>
+        <w:rPr>
+          <w:noProof/>
+        </w:rPr>
         <w:drawing>
           <wp:inline distT="0" distB="0" distL="0" distR="0" wp14:anchorId="4970EB70" wp14:editId="77595B51">
             <wp:extent cx="4831080" cy="3260299"/>
@@ -2266,24 +2179,14 @@
       <w:r>
         <w:t xml:space="preserve">Figure </w:t>
       </w:r>
-      <w:r>
-        <w:fldChar w:fldCharType="begin"/>
-      </w:r>
-      <w:r>
-        <w:instrText xml:space="preserve"> SEQ Figure \* ARABIC </w:instrText>
-      </w:r>
-      <w:r>
-        <w:fldChar w:fldCharType="separate"/>
-      </w:r>
-      <w:r>
-        <w:rPr>
-          <w:noProof/>
-        </w:rPr>
-        <w:t>11</w:t>
-      </w:r>
-      <w:r>
-        <w:fldChar w:fldCharType="end"/>
-      </w:r>
+      <w:fldSimple w:instr=" SEQ Figure \* ARABIC ">
+        <w:r>
+          <w:rPr>
+            <w:noProof/>
+          </w:rPr>
+          <w:t>11</w:t>
+        </w:r>
+      </w:fldSimple>
       <w:r>
         <w:t>. Q-Q Plot for selling price variable</w:t>
       </w:r>
@@ -2320,6 +2223,9 @@
         <w:jc w:val="center"/>
       </w:pPr>
       <w:r>
+        <w:rPr>
+          <w:noProof/>
+        </w:rPr>
         <w:lastRenderedPageBreak/>
         <w:drawing>
           <wp:inline distT="0" distB="0" distL="0" distR="0" wp14:anchorId="07A49175" wp14:editId="4F6CE981">
@@ -2366,24 +2272,14 @@
       <w:r>
         <w:t xml:space="preserve">Figure </w:t>
       </w:r>
-      <w:r>
-        <w:fldChar w:fldCharType="begin"/>
-      </w:r>
-      <w:r>
-        <w:instrText xml:space="preserve"> SEQ Figure \* ARABIC </w:instrText>
-      </w:r>
-      <w:r>
-        <w:fldChar w:fldCharType="separate"/>
-      </w:r>
-      <w:r>
-        <w:rPr>
-          <w:noProof/>
-        </w:rPr>
-        <w:t>12</w:t>
-      </w:r>
-      <w:r>
-        <w:fldChar w:fldCharType="end"/>
-      </w:r>
+      <w:fldSimple w:instr=" SEQ Figure \* ARABIC ">
+        <w:r>
+          <w:rPr>
+            <w:noProof/>
+          </w:rPr>
+          <w:t>12</w:t>
+        </w:r>
+      </w:fldSimple>
       <w:r>
         <w:t xml:space="preserve">. </w:t>
       </w:r>
@@ -2400,6 +2296,9 @@
         <w:jc w:val="center"/>
       </w:pPr>
       <w:r>
+        <w:rPr>
+          <w:noProof/>
+        </w:rPr>
         <w:drawing>
           <wp:inline distT="0" distB="0" distL="0" distR="0" wp14:anchorId="2473A4A5" wp14:editId="03802383">
             <wp:extent cx="4679085" cy="3398815"/>
@@ -2445,24 +2344,14 @@
       <w:r>
         <w:t xml:space="preserve">Figure </w:t>
       </w:r>
-      <w:r>
-        <w:fldChar w:fldCharType="begin"/>
-      </w:r>
-      <w:r>
-        <w:instrText xml:space="preserve"> SEQ Figure \* ARABIC </w:instrText>
-      </w:r>
-      <w:r>
-        <w:fldChar w:fldCharType="separate"/>
-      </w:r>
-      <w:r>
-        <w:rPr>
-          <w:noProof/>
-        </w:rPr>
-        <w:t>13</w:t>
-      </w:r>
-      <w:r>
-        <w:fldChar w:fldCharType="end"/>
-      </w:r>
+      <w:fldSimple w:instr=" SEQ Figure \* ARABIC ">
+        <w:r>
+          <w:rPr>
+            <w:noProof/>
+          </w:rPr>
+          <w:t>13</w:t>
+        </w:r>
+      </w:fldSimple>
       <w:r>
         <w:t xml:space="preserve">. </w:t>
       </w:r>
@@ -2533,6 +2422,7 @@
       </w:pPr>
       <w:r>
         <w:rPr>
+          <w:noProof/>
           <w:color w:val="1F1F1F"/>
         </w:rPr>
         <w:lastRenderedPageBreak/>
@@ -2584,24 +2474,14 @@
       <w:r>
         <w:t xml:space="preserve">Figure </w:t>
       </w:r>
-      <w:r>
-        <w:fldChar w:fldCharType="begin"/>
-      </w:r>
-      <w:r>
-        <w:instrText xml:space="preserve"> SEQ Figure \* ARABIC </w:instrText>
-      </w:r>
-      <w:r>
-        <w:fldChar w:fldCharType="separate"/>
-      </w:r>
-      <w:r>
-        <w:rPr>
-          <w:noProof/>
-        </w:rPr>
-        <w:t>14</w:t>
-      </w:r>
-      <w:r>
-        <w:fldChar w:fldCharType="end"/>
-      </w:r>
+      <w:fldSimple w:instr=" SEQ Figure \* ARABIC ">
+        <w:r>
+          <w:rPr>
+            <w:noProof/>
+          </w:rPr>
+          <w:t>14</w:t>
+        </w:r>
+      </w:fldSimple>
       <w:r>
         <w:t xml:space="preserve">. </w:t>
       </w:r>
@@ -2638,6 +2518,7 @@
       </w:pPr>
       <w:r>
         <w:rPr>
+          <w:noProof/>
           <w:color w:val="1F1F1F"/>
         </w:rPr>
         <w:drawing>
@@ -2685,24 +2566,14 @@
       <w:r>
         <w:t xml:space="preserve">Figure </w:t>
       </w:r>
-      <w:r>
-        <w:fldChar w:fldCharType="begin"/>
-      </w:r>
-      <w:r>
-        <w:instrText xml:space="preserve"> SEQ Figure \* ARABIC </w:instrText>
-      </w:r>
-      <w:r>
-        <w:fldChar w:fldCharType="separate"/>
-      </w:r>
-      <w:r>
-        <w:rPr>
-          <w:noProof/>
-        </w:rPr>
-        <w:t>15</w:t>
-      </w:r>
-      <w:r>
-        <w:fldChar w:fldCharType="end"/>
-      </w:r>
+      <w:fldSimple w:instr=" SEQ Figure \* ARABIC ">
+        <w:r>
+          <w:rPr>
+            <w:noProof/>
+          </w:rPr>
+          <w:t>15</w:t>
+        </w:r>
+      </w:fldSimple>
       <w:r>
         <w:t xml:space="preserve">. </w:t>
       </w:r>
@@ -2926,6 +2797,9 @@
         <w:jc w:val="center"/>
       </w:pPr>
       <w:r>
+        <w:rPr>
+          <w:noProof/>
+        </w:rPr>
         <w:drawing>
           <wp:inline distT="0" distB="0" distL="0" distR="0" wp14:anchorId="275CFB84" wp14:editId="07D51741">
             <wp:extent cx="5760720" cy="3718560"/>
@@ -2977,24 +2851,14 @@
       <w:r>
         <w:t>16</w:t>
       </w:r>
-      <w:r>
-        <w:fldChar w:fldCharType="begin"/>
-      </w:r>
-      <w:r>
-        <w:instrText xml:space="preserve"> SEQ Figure \* ARABIC </w:instrText>
-      </w:r>
-      <w:r>
-        <w:fldChar w:fldCharType="separate"/>
-      </w:r>
-      <w:r>
-        <w:rPr>
-          <w:noProof/>
-        </w:rPr>
-        <w:t>16</w:t>
-      </w:r>
-      <w:r>
-        <w:fldChar w:fldCharType="end"/>
-      </w:r>
+      <w:fldSimple w:instr=" SEQ Figure \* ARABIC ">
+        <w:r>
+          <w:rPr>
+            <w:noProof/>
+          </w:rPr>
+          <w:t>16</w:t>
+        </w:r>
+      </w:fldSimple>
       <w:r>
         <w:t xml:space="preserve">. </w:t>
       </w:r>
@@ -3075,6 +2939,9 @@
         <w:jc w:val="center"/>
       </w:pPr>
       <w:r>
+        <w:rPr>
+          <w:noProof/>
+        </w:rPr>
         <w:lastRenderedPageBreak/>
         <w:drawing>
           <wp:inline distT="0" distB="0" distL="0" distR="0" wp14:anchorId="2A6B6177" wp14:editId="7486E9AB">
@@ -3124,24 +2991,14 @@
       <w:r>
         <w:t xml:space="preserve">Figure </w:t>
       </w:r>
-      <w:r>
-        <w:fldChar w:fldCharType="begin"/>
-      </w:r>
-      <w:r>
-        <w:instrText xml:space="preserve"> SEQ Figure \* ARABIC </w:instrText>
-      </w:r>
-      <w:r>
-        <w:fldChar w:fldCharType="separate"/>
-      </w:r>
-      <w:r>
-        <w:rPr>
-          <w:noProof/>
-        </w:rPr>
-        <w:t>17</w:t>
-      </w:r>
-      <w:r>
-        <w:fldChar w:fldCharType="end"/>
-      </w:r>
+      <w:fldSimple w:instr=" SEQ Figure \* ARABIC ">
+        <w:r>
+          <w:rPr>
+            <w:noProof/>
+          </w:rPr>
+          <w:t>17</w:t>
+        </w:r>
+      </w:fldSimple>
       <w:r>
         <w:t>. Linearity between Selling Price (Box-Cox transformation) and Year and Kilometres Driven variables</w:t>
       </w:r>
@@ -3157,6 +3014,323 @@
           <w:color w:val="1F1F1F"/>
         </w:rPr>
       </w:pPr>
+    </w:p>
+    <w:p>
+      <w:pPr>
+        <w:pStyle w:val="NormalWeb"/>
+        <w:shd w:val="clear" w:color="auto" w:fill="FFFFFF"/>
+        <w:spacing w:before="0" w:beforeAutospacing="0" w:after="0" w:afterAutospacing="0" w:line="360" w:lineRule="auto"/>
+        <w:ind w:firstLine="360"/>
+        <w:jc w:val="both"/>
+        <w:rPr>
+          <w:color w:val="1F1F1F"/>
+        </w:rPr>
+      </w:pPr>
+      <w:r>
+        <w:rPr>
+          <w:color w:val="1F1F1F"/>
+        </w:rPr>
+        <w:t>Fourth assumptions that will be tested will be multicollinearity between the independent variables. To allow this analysis also for categorical variables I will first</w:t>
+      </w:r>
+      <w:r>
+        <w:rPr>
+          <w:color w:val="1F1F1F"/>
+        </w:rPr>
+        <w:t xml:space="preserve"> calculate V-Cramer’s association measure which will present the intercorrelation between categorical variables.</w:t>
+      </w:r>
+    </w:p>
+    <w:p>
+      <w:pPr>
+        <w:pStyle w:val="NormalWeb"/>
+        <w:shd w:val="clear" w:color="auto" w:fill="FFFFFF"/>
+        <w:spacing w:before="0" w:beforeAutospacing="0" w:after="0" w:afterAutospacing="0" w:line="360" w:lineRule="auto"/>
+        <w:ind w:firstLine="360"/>
+        <w:jc w:val="both"/>
+        <w:rPr>
+          <w:color w:val="1F1F1F"/>
+        </w:rPr>
+      </w:pPr>
+      <w:r>
+        <w:rPr>
+          <w:color w:val="1F1F1F"/>
+        </w:rPr>
+        <w:t>Results of V-Cramer calculations are presented in the Figure 18. Values close to 1 suggest perfect association between the categorical variables. Nonetheless in this dataset the strongest value is 0,21 (between transmission and seller type). This indicate that there is no autocorrelation between categorical variables.</w:t>
+      </w:r>
+    </w:p>
+    <w:p>
+      <w:pPr>
+        <w:pStyle w:val="NormalWeb"/>
+        <w:keepNext/>
+        <w:shd w:val="clear" w:color="auto" w:fill="FFFFFF"/>
+        <w:spacing w:before="0" w:beforeAutospacing="0" w:after="0" w:afterAutospacing="0" w:line="360" w:lineRule="auto"/>
+        <w:ind w:firstLine="360"/>
+        <w:jc w:val="center"/>
+      </w:pPr>
+      <w:r>
+        <w:rPr>
+          <w:color w:val="1F1F1F"/>
+        </w:rPr>
+        <w:lastRenderedPageBreak/>
+        <w:drawing>
+          <wp:inline distT="0" distB="0" distL="0" distR="0" wp14:anchorId="2B80EACF" wp14:editId="4437491E">
+            <wp:extent cx="2004060" cy="2774248"/>
+            <wp:effectExtent l="0" t="0" r="0" b="7620"/>
+            <wp:docPr id="8" name="Picture 8"/>
+            <wp:cNvGraphicFramePr>
+              <a:graphicFrameLocks xmlns:a="http://schemas.openxmlformats.org/drawingml/2006/main" noChangeAspect="1"/>
+            </wp:cNvGraphicFramePr>
+            <a:graphic xmlns:a="http://schemas.openxmlformats.org/drawingml/2006/main">
+              <a:graphicData uri="http://schemas.openxmlformats.org/drawingml/2006/picture">
+                <pic:pic xmlns:pic="http://schemas.openxmlformats.org/drawingml/2006/picture">
+                  <pic:nvPicPr>
+                    <pic:cNvPr id="1" name=""/>
+                    <pic:cNvPicPr/>
+                  </pic:nvPicPr>
+                  <pic:blipFill>
+                    <a:blip r:embed="rId25"/>
+                    <a:stretch>
+                      <a:fillRect/>
+                    </a:stretch>
+                  </pic:blipFill>
+                  <pic:spPr>
+                    <a:xfrm>
+                      <a:off x="0" y="0"/>
+                      <a:ext cx="2009857" cy="2782273"/>
+                    </a:xfrm>
+                    <a:prstGeom prst="rect">
+                      <a:avLst/>
+                    </a:prstGeom>
+                  </pic:spPr>
+                </pic:pic>
+              </a:graphicData>
+            </a:graphic>
+          </wp:inline>
+        </w:drawing>
+      </w:r>
+    </w:p>
+    <w:p>
+      <w:pPr>
+        <w:pStyle w:val="Caption"/>
+        <w:jc w:val="center"/>
+        <w:rPr>
+          <w:color w:val="1F1F1F"/>
+        </w:rPr>
+      </w:pPr>
+      <w:r>
+        <w:t xml:space="preserve">Figure </w:t>
+      </w:r>
+      <w:fldSimple w:instr=" SEQ Figure \* ARABIC ">
+        <w:r>
+          <w:rPr>
+            <w:noProof/>
+          </w:rPr>
+          <w:t>18</w:t>
+        </w:r>
+      </w:fldSimple>
+      <w:r>
+        <w:t>. V-Cramer's association measure between categorical variables</w:t>
+      </w:r>
+    </w:p>
+    <w:p>
+      <w:pPr>
+        <w:pStyle w:val="NormalWeb"/>
+        <w:shd w:val="clear" w:color="auto" w:fill="FFFFFF"/>
+        <w:spacing w:before="0" w:beforeAutospacing="0" w:after="0" w:afterAutospacing="0" w:line="360" w:lineRule="auto"/>
+        <w:ind w:firstLine="360"/>
+        <w:jc w:val="both"/>
+        <w:rPr>
+          <w:color w:val="1F1F1F"/>
+        </w:rPr>
+      </w:pPr>
+    </w:p>
+    <w:p>
+      <w:pPr>
+        <w:pStyle w:val="NormalWeb"/>
+        <w:shd w:val="clear" w:color="auto" w:fill="FFFFFF"/>
+        <w:spacing w:before="0" w:beforeAutospacing="0" w:after="0" w:afterAutospacing="0" w:line="360" w:lineRule="auto"/>
+        <w:ind w:firstLine="360"/>
+        <w:jc w:val="both"/>
+        <w:rPr>
+          <w:color w:val="1F1F1F"/>
+        </w:rPr>
+      </w:pPr>
+      <w:r>
+        <w:rPr>
+          <w:color w:val="1F1F1F"/>
+        </w:rPr>
+        <w:t xml:space="preserve">To summarize the variables which </w:t>
+      </w:r>
+      <w:r>
+        <w:rPr>
+          <w:color w:val="1F1F1F"/>
+        </w:rPr>
+        <w:t>are selected as predictor’s and will be considered in modelling phase are</w:t>
+      </w:r>
+      <w:r>
+        <w:rPr>
+          <w:color w:val="1F1F1F"/>
+        </w:rPr>
+        <w:t>:</w:t>
+      </w:r>
+    </w:p>
+    <w:p>
+      <w:pPr>
+        <w:pStyle w:val="NormalWeb"/>
+        <w:numPr>
+          <w:ilvl w:val="0"/>
+          <w:numId w:val="8"/>
+        </w:numPr>
+        <w:shd w:val="clear" w:color="auto" w:fill="FFFFFF"/>
+        <w:spacing w:after="0" w:line="360" w:lineRule="auto"/>
+        <w:jc w:val="both"/>
+        <w:rPr>
+          <w:color w:val="1F1F1F"/>
+        </w:rPr>
+      </w:pPr>
+      <w:r>
+        <w:rPr>
+          <w:color w:val="1F1F1F"/>
+        </w:rPr>
+        <w:t>Y</w:t>
+      </w:r>
+      <w:r>
+        <w:rPr>
+          <w:color w:val="1F1F1F"/>
+        </w:rPr>
+        <w:t>ear</w:t>
+      </w:r>
+      <w:r>
+        <w:rPr>
+          <w:color w:val="1F1F1F"/>
+        </w:rPr>
+        <w:t xml:space="preserve"> produced</w:t>
+      </w:r>
+    </w:p>
+    <w:p>
+      <w:pPr>
+        <w:pStyle w:val="NormalWeb"/>
+        <w:numPr>
+          <w:ilvl w:val="0"/>
+          <w:numId w:val="8"/>
+        </w:numPr>
+        <w:shd w:val="clear" w:color="auto" w:fill="FFFFFF"/>
+        <w:spacing w:after="0" w:line="360" w:lineRule="auto"/>
+        <w:jc w:val="both"/>
+        <w:rPr>
+          <w:color w:val="1F1F1F"/>
+        </w:rPr>
+      </w:pPr>
+      <w:r>
+        <w:rPr>
+          <w:color w:val="1F1F1F"/>
+        </w:rPr>
+        <w:t>Fuel type</w:t>
+      </w:r>
+    </w:p>
+    <w:p>
+      <w:pPr>
+        <w:pStyle w:val="NormalWeb"/>
+        <w:numPr>
+          <w:ilvl w:val="0"/>
+          <w:numId w:val="8"/>
+        </w:numPr>
+        <w:shd w:val="clear" w:color="auto" w:fill="FFFFFF"/>
+        <w:spacing w:after="0" w:line="360" w:lineRule="auto"/>
+        <w:jc w:val="both"/>
+        <w:rPr>
+          <w:color w:val="1F1F1F"/>
+        </w:rPr>
+      </w:pPr>
+      <w:r>
+        <w:rPr>
+          <w:color w:val="1F1F1F"/>
+        </w:rPr>
+        <w:t>Seller type</w:t>
+      </w:r>
+    </w:p>
+    <w:p>
+      <w:pPr>
+        <w:pStyle w:val="NormalWeb"/>
+        <w:numPr>
+          <w:ilvl w:val="0"/>
+          <w:numId w:val="8"/>
+        </w:numPr>
+        <w:shd w:val="clear" w:color="auto" w:fill="FFFFFF"/>
+        <w:spacing w:after="0" w:line="360" w:lineRule="auto"/>
+        <w:jc w:val="both"/>
+        <w:rPr>
+          <w:color w:val="1F1F1F"/>
+        </w:rPr>
+      </w:pPr>
+      <w:r>
+        <w:rPr>
+          <w:color w:val="1F1F1F"/>
+        </w:rPr>
+        <w:t>T</w:t>
+      </w:r>
+      <w:r>
+        <w:rPr>
+          <w:color w:val="1F1F1F"/>
+        </w:rPr>
+        <w:t>ransmission</w:t>
+      </w:r>
+    </w:p>
+    <w:p>
+      <w:pPr>
+        <w:pStyle w:val="NormalWeb"/>
+        <w:numPr>
+          <w:ilvl w:val="0"/>
+          <w:numId w:val="8"/>
+        </w:numPr>
+        <w:shd w:val="clear" w:color="auto" w:fill="FFFFFF"/>
+        <w:spacing w:before="0" w:beforeAutospacing="0" w:after="0" w:afterAutospacing="0" w:line="360" w:lineRule="auto"/>
+        <w:jc w:val="both"/>
+        <w:rPr>
+          <w:color w:val="1F1F1F"/>
+        </w:rPr>
+      </w:pPr>
+      <w:r>
+        <w:rPr>
+          <w:color w:val="1F1F1F"/>
+        </w:rPr>
+        <w:t>Owner</w:t>
+      </w:r>
+      <w:r>
+        <w:rPr>
+          <w:color w:val="1F1F1F"/>
+        </w:rPr>
+        <w:t xml:space="preserve"> (First/Second etc)</w:t>
+      </w:r>
+    </w:p>
+    <w:p>
+      <w:pPr>
+        <w:pStyle w:val="NormalWeb"/>
+        <w:shd w:val="clear" w:color="auto" w:fill="FFFFFF"/>
+        <w:spacing w:before="0" w:beforeAutospacing="0" w:after="0" w:afterAutospacing="0" w:line="360" w:lineRule="auto"/>
+        <w:ind w:firstLine="360"/>
+        <w:jc w:val="both"/>
+        <w:rPr>
+          <w:color w:val="1F1F1F"/>
+        </w:rPr>
+      </w:pPr>
+    </w:p>
+    <w:p>
+      <w:pPr>
+        <w:pStyle w:val="NormalWeb"/>
+        <w:shd w:val="clear" w:color="auto" w:fill="FFFFFF"/>
+        <w:spacing w:before="0" w:beforeAutospacing="0" w:after="0" w:afterAutospacing="0" w:line="360" w:lineRule="auto"/>
+        <w:ind w:firstLine="360"/>
+        <w:jc w:val="both"/>
+        <w:rPr>
+          <w:color w:val="1F1F1F"/>
+        </w:rPr>
+      </w:pPr>
+      <w:r>
+        <w:rPr>
+          <w:color w:val="1F1F1F"/>
+        </w:rPr>
+        <w:t>Cars name and kilometres driven were rejected. First variable because of big category dispersion (many not numerous classes). Second one because of not meeting linearity assumption.</w:t>
+      </w:r>
     </w:p>
     <w:p>
       <w:pPr>
@@ -3210,18 +3384,165 @@
       <w:pPr>
         <w:pStyle w:val="NormalWeb"/>
         <w:shd w:val="clear" w:color="auto" w:fill="FFFFFF"/>
-        <w:spacing w:before="0" w:beforeAutospacing="0" w:after="0" w:afterAutospacing="0"/>
-        <w:ind w:left="1080"/>
-        <w:rPr>
-          <w:color w:val="1F1F1F"/>
-        </w:rPr>
-      </w:pPr>
-    </w:p>
-    <w:p>
-      <w:pPr>
-        <w:pStyle w:val="NormalWeb"/>
-        <w:shd w:val="clear" w:color="auto" w:fill="FFFFFF"/>
-        <w:spacing w:before="0" w:beforeAutospacing="0" w:after="0" w:afterAutospacing="0"/>
+        <w:spacing w:before="0" w:beforeAutospacing="0" w:after="0" w:afterAutospacing="0" w:line="360" w:lineRule="auto"/>
+        <w:ind w:firstLine="360"/>
+        <w:jc w:val="both"/>
+        <w:rPr>
+          <w:color w:val="1F1F1F"/>
+        </w:rPr>
+      </w:pPr>
+      <w:r>
+        <w:rPr>
+          <w:color w:val="1F1F1F"/>
+        </w:rPr>
+        <w:t>First step before moving into the modelling phase was to convert categorical variables into binary classes.</w:t>
+      </w:r>
+      <w:r>
+        <w:rPr>
+          <w:color w:val="1F1F1F"/>
+        </w:rPr>
+        <w:t xml:space="preserve"> This changes the dimensions of our dataset. We moved from 5 to 11 variables (approach used was to leave k-1 levels of categorical variables).</w:t>
+      </w:r>
+    </w:p>
+    <w:p>
+      <w:pPr>
+        <w:pStyle w:val="NormalWeb"/>
+        <w:shd w:val="clear" w:color="auto" w:fill="FFFFFF"/>
+        <w:spacing w:before="0" w:beforeAutospacing="0" w:after="0" w:afterAutospacing="0" w:line="360" w:lineRule="auto"/>
+        <w:ind w:firstLine="360"/>
+        <w:jc w:val="both"/>
+        <w:rPr>
+          <w:color w:val="1F1F1F"/>
+        </w:rPr>
+      </w:pPr>
+      <w:r>
+        <w:rPr>
+          <w:color w:val="1F1F1F"/>
+        </w:rPr>
+        <w:t xml:space="preserve">I will fit 3 linear regression models with </w:t>
+      </w:r>
+      <w:proofErr w:type="spellStart"/>
+      <w:r>
+        <w:rPr>
+          <w:color w:val="1F1F1F"/>
+        </w:rPr>
+        <w:t>analyzed</w:t>
+      </w:r>
+      <w:proofErr w:type="spellEnd"/>
+      <w:r>
+        <w:rPr>
+          <w:color w:val="1F1F1F"/>
+        </w:rPr>
+        <w:t xml:space="preserve"> data:</w:t>
+      </w:r>
+    </w:p>
+    <w:p>
+      <w:pPr>
+        <w:pStyle w:val="NormalWeb"/>
+        <w:numPr>
+          <w:ilvl w:val="0"/>
+          <w:numId w:val="8"/>
+        </w:numPr>
+        <w:shd w:val="clear" w:color="auto" w:fill="FFFFFF"/>
+        <w:spacing w:before="0" w:beforeAutospacing="0" w:after="0" w:afterAutospacing="0" w:line="360" w:lineRule="auto"/>
+        <w:jc w:val="both"/>
+        <w:rPr>
+          <w:color w:val="1F1F1F"/>
+        </w:rPr>
+      </w:pPr>
+      <w:r>
+        <w:rPr>
+          <w:color w:val="1F1F1F"/>
+        </w:rPr>
+        <w:t>Basic Linear Regression model</w:t>
+      </w:r>
+    </w:p>
+    <w:p>
+      <w:pPr>
+        <w:pStyle w:val="NormalWeb"/>
+        <w:numPr>
+          <w:ilvl w:val="0"/>
+          <w:numId w:val="8"/>
+        </w:numPr>
+        <w:shd w:val="clear" w:color="auto" w:fill="FFFFFF"/>
+        <w:spacing w:before="0" w:beforeAutospacing="0" w:after="0" w:afterAutospacing="0" w:line="360" w:lineRule="auto"/>
+        <w:jc w:val="both"/>
+        <w:rPr>
+          <w:color w:val="1F1F1F"/>
+        </w:rPr>
+      </w:pPr>
+      <w:r>
+        <w:rPr>
+          <w:color w:val="1F1F1F"/>
+        </w:rPr>
+        <w:t>Linear Regression model with polynomial features</w:t>
+      </w:r>
+    </w:p>
+    <w:p>
+      <w:pPr>
+        <w:pStyle w:val="NormalWeb"/>
+        <w:numPr>
+          <w:ilvl w:val="0"/>
+          <w:numId w:val="8"/>
+        </w:numPr>
+        <w:shd w:val="clear" w:color="auto" w:fill="FFFFFF"/>
+        <w:spacing w:before="0" w:beforeAutospacing="0" w:after="0" w:afterAutospacing="0" w:line="360" w:lineRule="auto"/>
+        <w:jc w:val="both"/>
+        <w:rPr>
+          <w:color w:val="1F1F1F"/>
+        </w:rPr>
+      </w:pPr>
+      <w:r>
+        <w:rPr>
+          <w:color w:val="1F1F1F"/>
+        </w:rPr>
+        <w:lastRenderedPageBreak/>
+        <w:t xml:space="preserve">Ridge Regression model </w:t>
+      </w:r>
+    </w:p>
+    <w:p>
+      <w:pPr>
+        <w:pStyle w:val="NormalWeb"/>
+        <w:shd w:val="clear" w:color="auto" w:fill="FFFFFF"/>
+        <w:spacing w:before="0" w:beforeAutospacing="0" w:after="0" w:afterAutospacing="0" w:line="360" w:lineRule="auto"/>
+        <w:ind w:firstLine="360"/>
+        <w:jc w:val="both"/>
+        <w:rPr>
+          <w:color w:val="1F1F1F"/>
+        </w:rPr>
+      </w:pPr>
+      <w:r>
+        <w:rPr>
+          <w:color w:val="1F1F1F"/>
+        </w:rPr>
+        <w:t>30% of the data will be taken into training set (around 2077 observations) and around 4845 observations will constitute training set.</w:t>
+      </w:r>
+      <w:r>
+        <w:rPr>
+          <w:color w:val="1F1F1F"/>
+        </w:rPr>
+        <w:t xml:space="preserve"> </w:t>
+      </w:r>
+    </w:p>
+    <w:p>
+      <w:pPr>
+        <w:pStyle w:val="NormalWeb"/>
+        <w:shd w:val="clear" w:color="auto" w:fill="FFFFFF"/>
+        <w:spacing w:before="0" w:beforeAutospacing="0" w:after="0" w:afterAutospacing="0" w:line="360" w:lineRule="auto"/>
+        <w:ind w:firstLine="360"/>
+        <w:jc w:val="both"/>
+        <w:rPr>
+          <w:color w:val="1F1F1F"/>
+        </w:rPr>
+      </w:pPr>
+    </w:p>
+    <w:p>
+      <w:pPr>
+        <w:pStyle w:val="NormalWeb"/>
+        <w:shd w:val="clear" w:color="auto" w:fill="FFFFFF"/>
+        <w:spacing w:before="0" w:beforeAutospacing="0" w:after="0" w:afterAutospacing="0" w:line="360" w:lineRule="auto"/>
+        <w:ind w:firstLine="360"/>
+        <w:jc w:val="both"/>
         <w:rPr>
           <w:color w:val="1F1F1F"/>
         </w:rPr>
@@ -3283,6 +3604,24 @@
       <w:pPr>
         <w:pStyle w:val="NormalWeb"/>
         <w:shd w:val="clear" w:color="auto" w:fill="FFFFFF"/>
+        <w:spacing w:before="0" w:beforeAutospacing="0" w:after="0" w:afterAutospacing="0" w:line="360" w:lineRule="auto"/>
+        <w:ind w:firstLine="360"/>
+        <w:jc w:val="both"/>
+        <w:rPr>
+          <w:color w:val="1F1F1F"/>
+        </w:rPr>
+      </w:pPr>
+      <w:r>
+        <w:rPr>
+          <w:color w:val="1F1F1F"/>
+        </w:rPr>
+        <w:t>To decide which model is the best I will compare the values of goodness of fit statistic (coefficient of determination) and mean square error (MSE). In the first instance the closer to 1 the better the model and in terms of the second measure the lower the value the better.</w:t>
+      </w:r>
+    </w:p>
+    <w:p>
+      <w:pPr>
+        <w:pStyle w:val="NormalWeb"/>
+        <w:shd w:val="clear" w:color="auto" w:fill="FFFFFF"/>
         <w:spacing w:before="0" w:beforeAutospacing="0" w:after="0" w:afterAutospacing="0"/>
         <w:rPr>
           <w:color w:val="1F1F1F"/>
@@ -3375,7 +3714,25 @@
           <w:sz w:val="28"/>
           <w:szCs w:val="28"/>
         </w:rPr>
-        <w:t>Suggestions for next steps in analyzing this data</w:t>
+        <w:t xml:space="preserve">Suggestions for next steps in </w:t>
+      </w:r>
+      <w:proofErr w:type="spellStart"/>
+      <w:r>
+        <w:rPr>
+          <w:color w:val="1F1F1F"/>
+          <w:sz w:val="28"/>
+          <w:szCs w:val="28"/>
+        </w:rPr>
+        <w:t>analyzing</w:t>
+      </w:r>
+      <w:proofErr w:type="spellEnd"/>
+      <w:r>
+        <w:rPr>
+          <w:color w:val="1F1F1F"/>
+          <w:sz w:val="28"/>
+          <w:szCs w:val="28"/>
+        </w:rPr>
+        <w:t xml:space="preserve"> this data</w:t>
       </w:r>
     </w:p>
     <w:p>

</xml_diff>